<commit_message>
Love, scared, hate mechanic
</commit_message>
<xml_diff>
--- a/2A - Design/TDD.docx
+++ b/2A - Design/TDD.docx
@@ -264,7 +264,15 @@
               <w:pStyle w:val="NoSpacing"/>
             </w:pPr>
             <w:r>
-              <w:t>Add Bomberman example</w:t>
+              <w:t xml:space="preserve">Add </w:t>
+            </w:r>
+            <w:proofErr w:type="spellStart"/>
+            <w:r>
+              <w:t>Bomberman</w:t>
+            </w:r>
+            <w:proofErr w:type="spellEnd"/>
+            <w:r>
+              <w:t xml:space="preserve"> example</w:t>
             </w:r>
           </w:p>
         </w:tc>
@@ -329,6 +337,66 @@
           </w:p>
         </w:tc>
       </w:tr>
+      <w:tr>
+        <w:tc>
+          <w:tcPr>
+            <w:tcW w:w="1276" w:type="dxa"/>
+            <w:shd w:val="clear" w:color="auto" w:fill="auto"/>
+          </w:tcPr>
+          <w:p>
+            <w:pPr>
+              <w:pStyle w:val="NoSpacing"/>
+            </w:pPr>
+            <w:r>
+              <w:t>1.8</w:t>
+            </w:r>
+          </w:p>
+        </w:tc>
+        <w:tc>
+          <w:tcPr>
+            <w:tcW w:w="5812" w:type="dxa"/>
+            <w:shd w:val="clear" w:color="auto" w:fill="auto"/>
+          </w:tcPr>
+          <w:p>
+            <w:pPr>
+              <w:pStyle w:val="NoSpacing"/>
+            </w:pPr>
+            <w:r>
+              <w:t>Add flee behaviour</w:t>
+            </w:r>
+          </w:p>
+        </w:tc>
+      </w:tr>
+      <w:tr>
+        <w:tc>
+          <w:tcPr>
+            <w:tcW w:w="1276" w:type="dxa"/>
+            <w:shd w:val="clear" w:color="auto" w:fill="auto"/>
+          </w:tcPr>
+          <w:p>
+            <w:pPr>
+              <w:pStyle w:val="NoSpacing"/>
+            </w:pPr>
+            <w:r>
+              <w:t>1.9</w:t>
+            </w:r>
+          </w:p>
+        </w:tc>
+        <w:tc>
+          <w:tcPr>
+            <w:tcW w:w="5812" w:type="dxa"/>
+            <w:shd w:val="clear" w:color="auto" w:fill="auto"/>
+          </w:tcPr>
+          <w:p>
+            <w:pPr>
+              <w:pStyle w:val="NoSpacing"/>
+            </w:pPr>
+            <w:r>
+              <w:t>Remove Flee Behaviour</w:t>
+            </w:r>
+          </w:p>
+        </w:tc>
+      </w:tr>
     </w:tbl>
     <w:p>
       <w:pPr>
@@ -486,9 +554,11 @@
         <w:pStyle w:val="NoSpacing"/>
         <w:ind w:left="720" w:firstLine="720"/>
       </w:pPr>
+      <w:proofErr w:type="spellStart"/>
       <w:r>
         <w:t>MSPaint</w:t>
       </w:r>
+      <w:proofErr w:type="spellEnd"/>
     </w:p>
     <w:p>
       <w:pPr>
@@ -640,7 +710,15 @@
         </w:numPr>
       </w:pPr>
       <w:r>
-        <w:t>Change Spawnable Button</w:t>
+        <w:t xml:space="preserve">Change </w:t>
+      </w:r>
+      <w:proofErr w:type="spellStart"/>
+      <w:r>
+        <w:t>Spawnable</w:t>
+      </w:r>
+      <w:proofErr w:type="spellEnd"/>
+      <w:r>
+        <w:t xml:space="preserve"> Button</w:t>
       </w:r>
     </w:p>
     <w:p>
@@ -783,6 +861,7 @@
         </w:numPr>
       </w:pPr>
       <w:r>
+        <w:lastRenderedPageBreak/>
         <w:t>The user can modify objects.</w:t>
       </w:r>
     </w:p>
@@ -837,7 +916,15 @@
         <w:t xml:space="preserve">Basic top down 2D style. </w:t>
       </w:r>
       <w:r>
-        <w:t>Characters will have simple animations. Graphics can be compared to bomberman.</w:t>
+        <w:t xml:space="preserve">Characters will have simple animations. Graphics can be compared to </w:t>
+      </w:r>
+      <w:proofErr w:type="spellStart"/>
+      <w:r>
+        <w:t>bomberman</w:t>
+      </w:r>
+      <w:proofErr w:type="spellEnd"/>
+      <w:r>
+        <w:t>.</w:t>
       </w:r>
     </w:p>
     <w:p>
@@ -917,7 +1004,23 @@
           <w:b/>
           <w:bCs/>
         </w:rPr>
-        <w:t>Figure 1 – Bomberman example</w:t>
+        <w:t xml:space="preserve">Figure 1 – </w:t>
+      </w:r>
+      <w:proofErr w:type="spellStart"/>
+      <w:r>
+        <w:rPr>
+          <w:b/>
+          <w:bCs/>
+        </w:rPr>
+        <w:t>Bomberman</w:t>
+      </w:r>
+      <w:proofErr w:type="spellEnd"/>
+      <w:r>
+        <w:rPr>
+          <w:b/>
+          <w:bCs/>
+        </w:rPr>
+        <w:t xml:space="preserve"> example</w:t>
       </w:r>
     </w:p>
     <w:p>
@@ -988,6 +1091,18 @@
       </w:pPr>
       <w:r>
         <w:t>On chase the agent will travel to the target coordinates</w:t>
+      </w:r>
+      <w:r>
+        <w:t>.</w:t>
+      </w:r>
+    </w:p>
+    <w:p>
+      <w:pPr>
+        <w:pStyle w:val="NoSpacing"/>
+        <w:ind w:left="1440"/>
+      </w:pPr>
+      <w:r>
+        <w:br/>
       </w:r>
     </w:p>
     <w:p>
@@ -5148,7 +5263,7 @@
   <w:abstractNum w:abstractNumId="28" w15:restartNumberingAfterBreak="0">
     <w:nsid w:val="773C189B"/>
     <w:multiLevelType w:val="hybridMultilevel"/>
-    <w:tmpl w:val="697AE64C"/>
+    <w:tmpl w:val="E14839D0"/>
     <w:lvl w:ilvl="0" w:tplc="0C090001">
       <w:start w:val="1"/>
       <w:numFmt w:val="bullet"/>

</xml_diff>